<commit_message>
Deploying to gh-pages from @ csci-1301/csci-1301.github.io@c57cffc10a48da53a7e26fe31b1073e78135fdf0 🚀
</commit_message>
<xml_diff>
--- a/labs/ValidatingInputs/index.docx
+++ b/labs/ValidatingInputs/index.docx
@@ -34,7 +34,7 @@
         <w:pStyle w:val="Date"/>
       </w:pPr>
       <w:r>
-        <w:t xml:space="preserve">June  16, 2021 (08:20:31 PM)</w:t>
+        <w:t xml:space="preserve">June  16, 2021 (08:22:28 PM)</w:t>
       </w:r>
     </w:p>
     <w:sdt>
@@ -466,7 +466,40 @@
         <w:pStyle w:val="Definition"/>
       </w:pPr>
       <w:r>
-        <w:t xml:space="preserve">After completing the table, can you detect a pattern between return type and resulting value?</w:t>
+        <w:t xml:space="preserve">After completing the table, can you detect a pattern between</w:t>
+      </w:r>
+      <w:r>
+        <w:t xml:space="preserve"> </w:t>
+      </w:r>
+      <w:r>
+        <w:t xml:space="preserve">“</w:t>
+      </w:r>
+      <w:r>
+        <w:t xml:space="preserve">returns</w:t>
+      </w:r>
+      <w:r>
+        <w:t xml:space="preserve">”</w:t>
+      </w:r>
+      <w:r>
+        <w:t xml:space="preserve"> </w:t>
+      </w:r>
+      <w:r>
+        <w:t xml:space="preserve">and</w:t>
+      </w:r>
+      <w:r>
+        <w:t xml:space="preserve"> </w:t>
+      </w:r>
+      <w:r>
+        <w:t xml:space="preserve">“</w:t>
+      </w:r>
+      <w:r>
+        <w:t xml:space="preserve">value</w:t>
+      </w:r>
+      <w:r>
+        <w:t xml:space="preserve">”</w:t>
+      </w:r>
+      <w:r>
+        <w:t xml:space="preserve">?</w:t>
       </w:r>
     </w:p>
     <w:bookmarkEnd w:id="21"/>

</xml_diff>

<commit_message>
Deploying to gh-pages from @ csci-1301/csci-1301.github.io@c6f4f0d8e436c14c91d2eba4a82cc38d0805b255 🚀
</commit_message>
<xml_diff>
--- a/labs/ValidatingInputs/index.docx
+++ b/labs/ValidatingInputs/index.docx
@@ -34,7 +34,7 @@
         <w:pStyle w:val="Date"/>
       </w:pPr>
       <w:r>
-        <w:t xml:space="preserve">June  16, 2021 (08:22:28 PM)</w:t>
+        <w:t xml:space="preserve">June  16, 2021 (08:24:03 PM)</w:t>
       </w:r>
     </w:p>
     <w:sdt>
@@ -738,6 +738,44 @@
       </w:r>
       <w:r>
         <w:t xml:space="preserve">solution, that mixes classes and decision structures.</w:t>
+      </w:r>
+      <w:r>
+        <w:t xml:space="preserve"> </w:t>
+      </w:r>
+      <w:r>
+        <w:t xml:space="preserve">Spend some time reading through the implementation to understand</w:t>
+      </w:r>
+      <w:r>
+        <w:t xml:space="preserve"> </w:t>
+      </w:r>
+      <w:r>
+        <w:rPr>
+          <w:iCs/>
+          <w:i/>
+        </w:rPr>
+        <w:t xml:space="preserve">what</w:t>
+      </w:r>
+      <w:r>
+        <w:t xml:space="preserve"> </w:t>
+      </w:r>
+      <w:r>
+        <w:t xml:space="preserve">the program is doing and</w:t>
+      </w:r>
+      <w:r>
+        <w:t xml:space="preserve"> </w:t>
+      </w:r>
+      <w:r>
+        <w:rPr>
+          <w:iCs/>
+          <w:i/>
+        </w:rPr>
+        <w:t xml:space="preserve">how</w:t>
+      </w:r>
+      <w:r>
+        <w:t xml:space="preserve"> </w:t>
+      </w:r>
+      <w:r>
+        <w:t xml:space="preserve">it is doing it.</w:t>
       </w:r>
     </w:p>
     <w:p>

</xml_diff>